<commit_message>
makes crreoctions to class descriptions; upates report
</commit_message>
<xml_diff>
--- a/2fase/POO_relatorio_daniel.docx
+++ b/2fase/POO_relatorio_daniel.docx
@@ -1,6 +1,6 @@
 
 <file path=word/document.xml><?xml version="1.0" encoding="utf-8"?>
-<w:document xmlns:wpc="http://schemas.microsoft.com/office/word/2010/wordprocessingCanvas" xmlns:cx="http://schemas.microsoft.com/office/drawing/2014/chartex" xmlns:cx1="http://schemas.microsoft.com/office/drawing/2015/9/8/chartex" xmlns:cx2="http://schemas.microsoft.com/office/drawing/2015/10/21/chartex" xmlns:cx3="http://schemas.microsoft.com/office/drawing/2016/5/9/chartex" xmlns:cx4="http://schemas.microsoft.com/office/drawing/2016/5/10/chartex" xmlns:cx5="http://schemas.microsoft.com/office/drawing/2016/5/11/chartex" xmlns:cx6="http://schemas.microsoft.com/office/drawing/2016/5/12/chartex" xmlns:cx7="http://schemas.microsoft.com/office/drawing/2016/5/13/chartex" xmlns:cx8="http://schemas.microsoft.com/office/drawing/2016/5/14/chartex" xmlns:mc="http://schemas.openxmlformats.org/markup-compatibility/2006" xmlns:aink="http://schemas.microsoft.com/office/drawing/2016/ink" xmlns:o="urn:schemas-microsoft-com:office:office" xmlns:r="http://schemas.openxmlformats.org/officeDocument/2006/relationships" xmlns:m="http://schemas.openxmlformats.org/officeDocument/2006/math" xmlns:v="urn:schemas-microsoft-com:vml" xmlns:wp14="http://schemas.microsoft.com/office/word/2010/wordprocessingDrawing" xmlns:wp="http://schemas.openxmlformats.org/drawingml/2006/wordprocessingDrawing" xmlns:w10="urn:schemas-microsoft-com:office:word" xmlns:w="http://schemas.openxmlformats.org/wordprocessingml/2006/main" xmlns:w14="http://schemas.microsoft.com/office/word/2010/wordml" xmlns:w15="http://schemas.microsoft.com/office/word/2012/wordml" xmlns:w16se="http://schemas.microsoft.com/office/word/2015/wordml/symex" xmlns:wpg="http://schemas.microsoft.com/office/word/2010/wordprocessingGroup" xmlns:wpi="http://schemas.microsoft.com/office/word/2010/wordprocessingInk" xmlns:wne="http://schemas.microsoft.com/office/word/2006/wordml" xmlns:wps="http://schemas.microsoft.com/office/word/2010/wordprocessingShape" mc:Ignorable="w14 w15 w16se wp14">
+<w:document xmlns:wpc="http://schemas.microsoft.com/office/word/2010/wordprocessingCanvas" xmlns:mo="http://schemas.microsoft.com/office/mac/office/2008/main" xmlns:mc="http://schemas.openxmlformats.org/markup-compatibility/2006" xmlns:mv="urn:schemas-microsoft-com:mac:vml" xmlns:o="urn:schemas-microsoft-com:office:office" xmlns:r="http://schemas.openxmlformats.org/officeDocument/2006/relationships" xmlns:m="http://schemas.openxmlformats.org/officeDocument/2006/math" xmlns:v="urn:schemas-microsoft-com:vml" xmlns:wp14="http://schemas.microsoft.com/office/word/2010/wordprocessingDrawing" xmlns:wp="http://schemas.openxmlformats.org/drawingml/2006/wordprocessingDrawing" xmlns:w10="urn:schemas-microsoft-com:office:word" xmlns:w="http://schemas.openxmlformats.org/wordprocessingml/2006/main" xmlns:w14="http://schemas.microsoft.com/office/word/2010/wordml" xmlns:w15="http://schemas.microsoft.com/office/word/2012/wordml" xmlns:wpg="http://schemas.microsoft.com/office/word/2010/wordprocessingGroup" xmlns:wpi="http://schemas.microsoft.com/office/word/2010/wordprocessingInk" xmlns:wne="http://schemas.microsoft.com/office/word/2006/wordml" xmlns:wps="http://schemas.microsoft.com/office/word/2010/wordprocessingShape" mc:Ignorable="w14 w15 wp14">
   <w:body>
     <w:p>
       <w:r>
@@ -19,29 +19,19 @@
           <w:b/>
         </w:rPr>
       </w:pPr>
-      <w:proofErr w:type="spellStart"/>
       <w:r>
         <w:rPr>
           <w:b/>
         </w:rPr>
         <w:t>Main</w:t>
       </w:r>
-      <w:proofErr w:type="spellEnd"/>
     </w:p>
     <w:p>
       <w:r>
         <w:t xml:space="preserve">Classe principal responsável pelo funcionamento da aplicação, i.e., todo o aspeto e fluxo de funcionamento da aplicação. </w:t>
       </w:r>
       <w:r>
-        <w:t xml:space="preserve">Comunica diretamente com </w:t>
-      </w:r>
-      <w:proofErr w:type="spellStart"/>
-      <w:r>
-        <w:t>UMeR</w:t>
-      </w:r>
-      <w:proofErr w:type="spellEnd"/>
-      <w:r>
-        <w:t xml:space="preserve"> que fornece lhe dados essenciais ao funcionamento da aplicação.</w:t>
+        <w:t>Comunica diretamente com UMeR que fornece lhe dados essenciais ao funcionamento da aplicação.</w:t>
       </w:r>
     </w:p>
     <w:p>
@@ -50,53 +40,19 @@
           <w:b/>
         </w:rPr>
       </w:pPr>
-      <w:proofErr w:type="spellStart"/>
       <w:r>
         <w:rPr>
           <w:b/>
         </w:rPr>
         <w:t>UMeR</w:t>
       </w:r>
-      <w:proofErr w:type="spellEnd"/>
-    </w:p>
-    <w:p>
-      <w:r>
-        <w:t xml:space="preserve">Classe da empresa </w:t>
-      </w:r>
-      <w:proofErr w:type="spellStart"/>
-      <w:r>
-        <w:t>UMeR</w:t>
-      </w:r>
-      <w:proofErr w:type="spellEnd"/>
-      <w:r>
-        <w:t xml:space="preserve">. É a base de dados sobre clientes, condutores, veículos e viagens. A </w:t>
-      </w:r>
-      <w:proofErr w:type="spellStart"/>
-      <w:r>
-        <w:t>UMeR</w:t>
-      </w:r>
-      <w:proofErr w:type="spellEnd"/>
-      <w:r>
-        <w:t xml:space="preserve"> guarda também a informação sobre o utilizador a usar a aplicação atualmente. Fornece informação sobre os seus dados à classe </w:t>
-      </w:r>
-      <w:proofErr w:type="spellStart"/>
-      <w:r>
-        <w:t>Main</w:t>
-      </w:r>
-      <w:proofErr w:type="spellEnd"/>
-      <w:r>
-        <w:t xml:space="preserve"> para que esta os possa </w:t>
-      </w:r>
-      <w:r>
-        <w:t xml:space="preserve">disponibilizar e agir de acordo com a informação guardada. Recebe também informação da </w:t>
-      </w:r>
-      <w:proofErr w:type="spellStart"/>
-      <w:r>
-        <w:t>Main</w:t>
-      </w:r>
-      <w:proofErr w:type="spellEnd"/>
-      <w:r>
-        <w:t xml:space="preserve"> quando é necessário guardar dados.</w:t>
+    </w:p>
+    <w:p>
+      <w:r>
+        <w:t xml:space="preserve">Classe da empresa UMeR. É a base de dados sobre clientes, condutores, veículos e viagens. A UMeR guarda também a informação sobre o utilizador a usar a aplicação atualmente. Fornece informação sobre os seus dados à classe Main para que esta os possa </w:t>
+      </w:r>
+      <w:r>
+        <w:t>disponibilizar e agir de acordo com a informação guardada. Recebe também informação da Main quando é necessário guardar dados.</w:t>
       </w:r>
     </w:p>
     <w:p>
@@ -105,18 +61,52 @@
           <w:b/>
         </w:rPr>
       </w:pPr>
-      <w:proofErr w:type="spellStart"/>
       <w:r>
         <w:rPr>
           <w:b/>
         </w:rPr>
         <w:t>User</w:t>
       </w:r>
-      <w:proofErr w:type="spellEnd"/>
     </w:p>
     <w:p>
       <w:r>
         <w:t>Classe abstrata dos utilizadores. É a classe onde estão os atributos e métodos comuns a todos os utilizadores. Isto é:</w:t>
+      </w:r>
+    </w:p>
+    <w:p>
+      <w:r>
+        <w:tab/>
+        <w:t>- email;</w:t>
+      </w:r>
+    </w:p>
+    <w:p>
+      <w:r>
+        <w:tab/>
+        <w:t>- password;</w:t>
+      </w:r>
+    </w:p>
+    <w:p>
+      <w:r>
+        <w:tab/>
+        <w:t>- nome,</w:t>
+      </w:r>
+    </w:p>
+    <w:p>
+      <w:r>
+        <w:tab/>
+        <w:t>- morada;</w:t>
+      </w:r>
+    </w:p>
+    <w:p>
+      <w:r>
+        <w:tab/>
+        <w:t>- data de nascimento;</w:t>
+      </w:r>
+    </w:p>
+    <w:p>
+      <w:r>
+        <w:tab/>
+        <w:t>- histórico de viagens;</w:t>
       </w:r>
     </w:p>
     <w:p>
@@ -124,97 +114,8 @@
         <w:tab/>
         <w:t xml:space="preserve">- </w:t>
       </w:r>
-      <w:proofErr w:type="gramStart"/>
-      <w:r>
-        <w:t>email</w:t>
-      </w:r>
-      <w:proofErr w:type="gramEnd"/>
-      <w:r>
-        <w:t>;</w:t>
-      </w:r>
-    </w:p>
-    <w:p>
-      <w:r>
-        <w:tab/>
-        <w:t xml:space="preserve">- </w:t>
-      </w:r>
-      <w:proofErr w:type="gramStart"/>
-      <w:r>
-        <w:t>password</w:t>
-      </w:r>
-      <w:proofErr w:type="gramEnd"/>
-      <w:r>
-        <w:t>;</w:t>
-      </w:r>
-    </w:p>
-    <w:p>
-      <w:r>
-        <w:tab/>
-        <w:t xml:space="preserve">- </w:t>
-      </w:r>
-      <w:proofErr w:type="gramStart"/>
-      <w:r>
-        <w:t>nome</w:t>
-      </w:r>
-      <w:proofErr w:type="gramEnd"/>
-      <w:r>
-        <w:t>,</w:t>
-      </w:r>
-    </w:p>
-    <w:p>
-      <w:r>
-        <w:tab/>
-        <w:t xml:space="preserve">- </w:t>
-      </w:r>
-      <w:proofErr w:type="gramStart"/>
-      <w:r>
-        <w:t>morada</w:t>
-      </w:r>
-      <w:proofErr w:type="gramEnd"/>
-      <w:r>
-        <w:t>;</w:t>
-      </w:r>
-    </w:p>
-    <w:p>
-      <w:r>
-        <w:tab/>
-        <w:t xml:space="preserve">- </w:t>
-      </w:r>
-      <w:proofErr w:type="gramStart"/>
-      <w:r>
-        <w:t>data</w:t>
-      </w:r>
-      <w:proofErr w:type="gramEnd"/>
-      <w:r>
-        <w:t xml:space="preserve"> de nascimento;</w:t>
-      </w:r>
-    </w:p>
-    <w:p>
-      <w:r>
-        <w:tab/>
-        <w:t xml:space="preserve">- </w:t>
-      </w:r>
-      <w:proofErr w:type="gramStart"/>
-      <w:r>
-        <w:t>histórico</w:t>
-      </w:r>
-      <w:proofErr w:type="gramEnd"/>
-      <w:r>
-        <w:t xml:space="preserve"> de viagens;</w:t>
-      </w:r>
-    </w:p>
-    <w:p>
-      <w:r>
-        <w:tab/>
-        <w:t xml:space="preserve">- </w:t>
-      </w:r>
-      <w:proofErr w:type="gramStart"/>
-      <w:r>
-        <w:t>total</w:t>
-      </w:r>
-      <w:proofErr w:type="gramEnd"/>
-      <w:r>
-        <w:t xml:space="preserve"> gasto/faturado em viagens (gasto no caso de clientes, ganho no caso dos condutores.</w:t>
+      <w:r>
+        <w:t>total gasto/faturado em viagens (gasto no caso de clientes, ganho no caso dos condutores.</w:t>
       </w:r>
     </w:p>
     <w:p>
@@ -223,34 +124,16 @@
           <w:b/>
         </w:rPr>
       </w:pPr>
-      <w:proofErr w:type="spellStart"/>
       <w:r>
         <w:rPr>
           <w:b/>
         </w:rPr>
         <w:t>Client</w:t>
       </w:r>
-      <w:proofErr w:type="spellEnd"/>
-    </w:p>
-    <w:p>
-      <w:r>
-        <w:t xml:space="preserve">Subclasse da </w:t>
-      </w:r>
-      <w:proofErr w:type="spellStart"/>
-      <w:r>
-        <w:t>User</w:t>
-      </w:r>
-      <w:proofErr w:type="spellEnd"/>
-      <w:r>
-        <w:t xml:space="preserve">. É a classe dos utilizadores que são apenas clientes. Para além da informação da subclasse </w:t>
-      </w:r>
-      <w:proofErr w:type="spellStart"/>
-      <w:r>
-        <w:t>User</w:t>
-      </w:r>
-      <w:proofErr w:type="spellEnd"/>
-      <w:r>
-        <w:t>, esta classe guarda a localização deste cliente.</w:t>
+    </w:p>
+    <w:p>
+      <w:r>
+        <w:t>Subclasse da User. É a classe dos utilizadores que são apenas clientes. Para além da informação da subclasse User, esta classe guarda a localização deste cliente.</w:t>
       </w:r>
     </w:p>
     <w:p>
@@ -268,79 +151,31 @@
     </w:p>
     <w:p>
       <w:r>
-        <w:t xml:space="preserve">Subclasse de </w:t>
-      </w:r>
-      <w:proofErr w:type="spellStart"/>
-      <w:r>
-        <w:t>User</w:t>
-      </w:r>
-      <w:proofErr w:type="spellEnd"/>
-      <w:r>
-        <w:t xml:space="preserve">. É a classe dos utilizadores que são condutores. Para além da informação da subclasse </w:t>
-      </w:r>
-      <w:proofErr w:type="spellStart"/>
-      <w:r>
-        <w:t>User</w:t>
-      </w:r>
-      <w:proofErr w:type="spellEnd"/>
-      <w:r>
-        <w:t>, esta classe guarda também:</w:t>
+        <w:t>Subclasse de User. É a classe dos utilizadores que são condutores. Para além da informação da subclasse User, esta classe guarda também:</w:t>
       </w:r>
     </w:p>
     <w:p>
       <w:r>
         <w:tab/>
-        <w:t xml:space="preserve">- </w:t>
-      </w:r>
-      <w:proofErr w:type="gramStart"/>
-      <w:r>
-        <w:t>a</w:t>
-      </w:r>
-      <w:proofErr w:type="gramEnd"/>
-      <w:r>
-        <w:t xml:space="preserve"> classificação do utilizador;</w:t>
+        <w:t>- a classificação do utilizador;</w:t>
       </w:r>
     </w:p>
     <w:p>
       <w:r>
         <w:tab/>
-        <w:t xml:space="preserve">- </w:t>
-      </w:r>
-      <w:proofErr w:type="gramStart"/>
-      <w:r>
-        <w:t>o</w:t>
-      </w:r>
-      <w:proofErr w:type="gramEnd"/>
-      <w:r>
-        <w:t xml:space="preserve"> grau de cumprimento do condutor; </w:t>
+        <w:t xml:space="preserve">- o grau de cumprimento do condutor; </w:t>
       </w:r>
     </w:p>
     <w:p>
       <w:r>
         <w:tab/>
-        <w:t xml:space="preserve">- </w:t>
-      </w:r>
-      <w:proofErr w:type="gramStart"/>
-      <w:r>
-        <w:t>total</w:t>
-      </w:r>
-      <w:proofErr w:type="gramEnd"/>
-      <w:r>
-        <w:t xml:space="preserve"> de quilómetros feitos;</w:t>
+        <w:t>- total de quilómetros feitos;</w:t>
       </w:r>
     </w:p>
     <w:p>
       <w:r>
         <w:tab/>
-        <w:t xml:space="preserve">- </w:t>
-      </w:r>
-      <w:proofErr w:type="gramStart"/>
-      <w:r>
-        <w:t>disponibilidade</w:t>
-      </w:r>
-      <w:proofErr w:type="gramEnd"/>
-      <w:r>
-        <w:t>;</w:t>
+        <w:t>- disponibilidade;</w:t>
       </w:r>
     </w:p>
     <w:p/>
@@ -351,7 +186,6 @@
           <w:b/>
         </w:rPr>
       </w:pPr>
-      <w:proofErr w:type="spellStart"/>
       <w:r>
         <w:rPr>
           <w:b/>
@@ -359,7 +193,6 @@
         <w:lastRenderedPageBreak/>
         <w:t>Vehicle</w:t>
       </w:r>
-      <w:proofErr w:type="spellEnd"/>
     </w:p>
     <w:p>
       <w:r>
@@ -369,57 +202,25 @@
     <w:p>
       <w:r>
         <w:tab/>
-        <w:t xml:space="preserve">- </w:t>
-      </w:r>
-      <w:proofErr w:type="gramStart"/>
-      <w:r>
-        <w:t>matricula</w:t>
-      </w:r>
-      <w:proofErr w:type="gramEnd"/>
-      <w:r>
-        <w:t>;</w:t>
+        <w:t>- matricula;</w:t>
       </w:r>
     </w:p>
     <w:p>
       <w:r>
         <w:tab/>
-        <w:t xml:space="preserve">- </w:t>
-      </w:r>
-      <w:proofErr w:type="gramStart"/>
-      <w:r>
-        <w:t>velocidade</w:t>
-      </w:r>
-      <w:proofErr w:type="gramEnd"/>
-      <w:r>
-        <w:t xml:space="preserve"> média;</w:t>
+        <w:t>- velocidade média;</w:t>
       </w:r>
     </w:p>
     <w:p>
       <w:r>
         <w:tab/>
-        <w:t xml:space="preserve">- </w:t>
-      </w:r>
-      <w:proofErr w:type="gramStart"/>
-      <w:r>
-        <w:t>total</w:t>
-      </w:r>
-      <w:proofErr w:type="gramEnd"/>
-      <w:r>
-        <w:t xml:space="preserve"> de quilómetros feitos;</w:t>
+        <w:t>- total de quilómetros feitos;</w:t>
       </w:r>
     </w:p>
     <w:p>
       <w:r>
         <w:tab/>
-        <w:t xml:space="preserve">- </w:t>
-      </w:r>
-      <w:proofErr w:type="gramStart"/>
-      <w:r>
-        <w:t>fiabilidade</w:t>
-      </w:r>
-      <w:proofErr w:type="gramEnd"/>
-      <w:r>
-        <w:t>;</w:t>
+        <w:t>- fiabilidade;</w:t>
       </w:r>
     </w:p>
     <w:p>
@@ -436,15 +237,7 @@
     <w:p>
       <w:r>
         <w:tab/>
-        <w:t xml:space="preserve">- </w:t>
-      </w:r>
-      <w:proofErr w:type="gramStart"/>
-      <w:r>
-        <w:t>localização</w:t>
-      </w:r>
-      <w:proofErr w:type="gramEnd"/>
-      <w:r>
-        <w:t>;</w:t>
+        <w:t>- localização;</w:t>
       </w:r>
     </w:p>
     <w:p>
@@ -489,14 +282,12 @@
           <w:b/>
         </w:rPr>
       </w:pPr>
-      <w:proofErr w:type="spellStart"/>
       <w:r>
         <w:rPr>
           <w:b/>
         </w:rPr>
         <w:t>Motorcycle</w:t>
       </w:r>
-      <w:proofErr w:type="spellEnd"/>
     </w:p>
     <w:p>
       <w:r>
@@ -509,28 +300,16 @@
           <w:b/>
         </w:rPr>
       </w:pPr>
-      <w:proofErr w:type="spellStart"/>
       <w:r>
         <w:rPr>
           <w:b/>
         </w:rPr>
         <w:t>Coordinates</w:t>
       </w:r>
-      <w:proofErr w:type="spellEnd"/>
-    </w:p>
-    <w:p>
-      <w:r>
-        <w:t xml:space="preserve">Classe de coordenadas. Simplesmente contem uma coordenada no eixo x e </w:t>
-      </w:r>
-      <w:proofErr w:type="spellStart"/>
-      <w:proofErr w:type="gramStart"/>
-      <w:r>
-        <w:t>e</w:t>
-      </w:r>
-      <w:proofErr w:type="spellEnd"/>
-      <w:proofErr w:type="gramEnd"/>
-      <w:r>
-        <w:t xml:space="preserve"> no eixo y. Usada como o tipo para a localização de clientes e veículos. Implementa também um método de calculo de distância entre duas coordenadas.</w:t>
+    </w:p>
+    <w:p>
+      <w:r>
+        <w:t>Classe de coordenadas. Simplesmente contem uma coordenada no eixo x e e no eixo y. Usada como o tipo para a localização de clientes e veículos. Implementa também um método de calculo de distância entre duas coordenadas.</w:t>
       </w:r>
     </w:p>
     <w:p>
@@ -539,14 +318,12 @@
           <w:b/>
         </w:rPr>
       </w:pPr>
-      <w:proofErr w:type="spellStart"/>
       <w:r>
         <w:rPr>
           <w:b/>
         </w:rPr>
         <w:t>Address</w:t>
       </w:r>
-      <w:proofErr w:type="spellEnd"/>
     </w:p>
     <w:p>
       <w:r>
@@ -568,13 +345,8 @@
     </w:p>
     <w:p>
       <w:r>
-        <w:t xml:space="preserve">Interface que imprime alguns menus que se mantem iguais. Implementada pela classe </w:t>
-      </w:r>
-      <w:proofErr w:type="spellStart"/>
-      <w:r>
-        <w:t>Main</w:t>
-      </w:r>
-      <w:proofErr w:type="spellEnd"/>
+        <w:t>Interface que imprime alguns menus que se mantem iguais. Implementada pela classe Main</w:t>
+      </w:r>
     </w:p>
     <w:p>
       <w:pPr>
@@ -582,14 +354,12 @@
           <w:b/>
         </w:rPr>
       </w:pPr>
-      <w:proofErr w:type="spellStart"/>
       <w:r>
         <w:rPr>
           <w:b/>
         </w:rPr>
         <w:t>EmailValidator</w:t>
       </w:r>
-      <w:proofErr w:type="spellEnd"/>
     </w:p>
     <w:p>
       <w:r>
@@ -620,178 +390,74 @@
     <w:p>
       <w:r>
         <w:tab/>
-        <w:t xml:space="preserve">- </w:t>
-      </w:r>
-      <w:proofErr w:type="gramStart"/>
-      <w:r>
-        <w:t>id</w:t>
-      </w:r>
-      <w:proofErr w:type="gramEnd"/>
-      <w:r>
-        <w:t xml:space="preserve"> que identifica unicamente a viagem;</w:t>
+        <w:t>- id que identifica unicamente a viagem;</w:t>
       </w:r>
     </w:p>
     <w:p>
       <w:r>
         <w:tab/>
-        <w:t xml:space="preserve">- </w:t>
-      </w:r>
-      <w:proofErr w:type="gramStart"/>
-      <w:r>
-        <w:t>cliente</w:t>
-      </w:r>
-      <w:proofErr w:type="gramEnd"/>
-      <w:r>
-        <w:t xml:space="preserve"> que pediu esta viagem;</w:t>
+        <w:t>- cliente que pediu esta viagem;</w:t>
       </w:r>
     </w:p>
     <w:p>
       <w:r>
         <w:tab/>
-        <w:t xml:space="preserve">- </w:t>
-      </w:r>
-      <w:proofErr w:type="gramStart"/>
-      <w:r>
-        <w:t>condutor</w:t>
-      </w:r>
-      <w:proofErr w:type="gramEnd"/>
-      <w:r>
-        <w:t xml:space="preserve"> que efetuou esta viagem;</w:t>
+        <w:t>- condutor que efetuou esta viagem;</w:t>
       </w:r>
     </w:p>
     <w:p>
       <w:r>
         <w:lastRenderedPageBreak/>
         <w:tab/>
-        <w:t xml:space="preserve">- </w:t>
-      </w:r>
-      <w:proofErr w:type="gramStart"/>
-      <w:r>
-        <w:t>táxi</w:t>
-      </w:r>
-      <w:proofErr w:type="gramEnd"/>
-      <w:r>
-        <w:t xml:space="preserve"> utilizado na viagem;</w:t>
+        <w:t>- táxi utilizado na viagem;</w:t>
       </w:r>
     </w:p>
     <w:p>
       <w:r>
         <w:tab/>
-        <w:t xml:space="preserve">- </w:t>
-      </w:r>
-      <w:proofErr w:type="gramStart"/>
-      <w:r>
-        <w:t>data e hora</w:t>
-      </w:r>
-      <w:proofErr w:type="gramEnd"/>
-      <w:r>
-        <w:t xml:space="preserve"> da viagem;</w:t>
+        <w:t>- data e hora da viagem;</w:t>
       </w:r>
     </w:p>
     <w:p>
       <w:r>
         <w:tab/>
-        <w:t xml:space="preserve">- </w:t>
-      </w:r>
-      <w:proofErr w:type="gramStart"/>
-      <w:r>
-        <w:t>localização</w:t>
-      </w:r>
-      <w:proofErr w:type="gramEnd"/>
-      <w:r>
-        <w:t xml:space="preserve"> inicial do </w:t>
-      </w:r>
-      <w:proofErr w:type="spellStart"/>
-      <w:r>
-        <w:t>taxi</w:t>
-      </w:r>
-      <w:proofErr w:type="spellEnd"/>
-      <w:r>
-        <w:t>;</w:t>
+        <w:t>- localização inicial do taxi;</w:t>
       </w:r>
     </w:p>
     <w:p>
       <w:r>
         <w:tab/>
-        <w:t xml:space="preserve">- </w:t>
-      </w:r>
-      <w:proofErr w:type="gramStart"/>
-      <w:r>
-        <w:t>localização</w:t>
-      </w:r>
-      <w:proofErr w:type="gramEnd"/>
-      <w:r>
-        <w:t xml:space="preserve"> inicial do cliente;</w:t>
+        <w:t>- localização inicial do cliente;</w:t>
       </w:r>
     </w:p>
     <w:p>
       <w:r>
         <w:tab/>
-        <w:t xml:space="preserve">- </w:t>
-      </w:r>
-      <w:proofErr w:type="gramStart"/>
-      <w:r>
-        <w:t>destino</w:t>
-      </w:r>
-      <w:proofErr w:type="gramEnd"/>
-      <w:r>
-        <w:t>;</w:t>
+        <w:t>- destino;</w:t>
       </w:r>
     </w:p>
     <w:p>
       <w:r>
         <w:tab/>
-        <w:t xml:space="preserve">- </w:t>
-      </w:r>
-      <w:proofErr w:type="gramStart"/>
-      <w:r>
-        <w:t>tempo</w:t>
-      </w:r>
-      <w:proofErr w:type="gramEnd"/>
-      <w:r>
-        <w:t xml:space="preserve"> estimado para a duração da viagem;</w:t>
+        <w:t>- tempo estimado para a duração da viagem;</w:t>
       </w:r>
     </w:p>
     <w:p>
       <w:r>
         <w:tab/>
-        <w:t xml:space="preserve">- </w:t>
-      </w:r>
-      <w:proofErr w:type="gramStart"/>
-      <w:r>
-        <w:t>tempo</w:t>
-      </w:r>
-      <w:proofErr w:type="gramEnd"/>
-      <w:r>
-        <w:t xml:space="preserve"> efetivo da duração da viagem;</w:t>
+        <w:t>- tempo efetivo da duração da viagem;</w:t>
       </w:r>
     </w:p>
     <w:p>
       <w:r>
         <w:tab/>
-        <w:t xml:space="preserve">- </w:t>
-      </w:r>
-      <w:proofErr w:type="gramStart"/>
-      <w:r>
-        <w:t>custo</w:t>
-      </w:r>
-      <w:proofErr w:type="gramEnd"/>
-      <w:r>
-        <w:t xml:space="preserve"> estimado da viagem;</w:t>
+        <w:t>- custo estimado da viagem;</w:t>
       </w:r>
     </w:p>
     <w:p>
       <w:r>
         <w:tab/>
-        <w:t xml:space="preserve">- </w:t>
-      </w:r>
-      <w:proofErr w:type="gramStart"/>
-      <w:r>
-        <w:t>custo</w:t>
-      </w:r>
-      <w:proofErr w:type="gramEnd"/>
-      <w:r>
-        <w:t xml:space="preserve"> real/valor pago pela viagem;</w:t>
+        <w:t>- custo real/valor pago pela viagem;</w:t>
       </w:r>
     </w:p>
     <w:p/>
@@ -799,9 +465,10 @@
       <w:r>
         <w:rPr>
           <w:noProof/>
+          <w:lang w:val="en-GB" w:eastAsia="en-GB"/>
         </w:rPr>
         <w:drawing>
-          <wp:inline distT="0" distB="0" distL="0" distR="0">
+          <wp:inline distT="0" distB="0" distL="0" distR="0" wp14:anchorId="2886C2DF" wp14:editId="54EEAB85">
             <wp:extent cx="5724525" cy="3819525"/>
             <wp:effectExtent l="0" t="0" r="9525" b="9525"/>
             <wp:docPr id="1" name="Imagem 1" descr="C:\Users\Daniel\AppData\Local\Microsoft\Windows\INetCache\Content.Word\UMeR_Layout.png"/>
@@ -877,34 +544,16 @@
           <w:b/>
         </w:rPr>
       </w:pPr>
-      <w:proofErr w:type="spellStart"/>
       <w:r>
         <w:rPr>
           <w:b/>
         </w:rPr>
         <w:t>User</w:t>
       </w:r>
-      <w:proofErr w:type="spellEnd"/>
-    </w:p>
-    <w:p>
-      <w:r>
-        <w:t xml:space="preserve">Classe abstrata. Todos os atores do sistema, sejam clientes ou condutores, tem como </w:t>
-      </w:r>
-      <w:proofErr w:type="spellStart"/>
-      <w:r>
-        <w:t>super-classe</w:t>
-      </w:r>
-      <w:proofErr w:type="spellEnd"/>
-      <w:r>
-        <w:t xml:space="preserve"> a classe </w:t>
-      </w:r>
-      <w:proofErr w:type="spellStart"/>
-      <w:r>
-        <w:t>User</w:t>
-      </w:r>
-      <w:proofErr w:type="spellEnd"/>
-      <w:r>
-        <w:t>. A esta classe faz parte a seguinte informação:</w:t>
+    </w:p>
+    <w:p>
+      <w:r>
+        <w:t>Classe abstrata. Todos os atores do sistema, sejam clientes ou condutores, tem como super-classe a classe User. A esta classe faz parte a seguinte informação:</w:t>
       </w:r>
     </w:p>
     <w:p>
@@ -914,7 +563,7 @@
     </w:p>
     <w:tbl>
       <w:tblPr>
-        <w:tblStyle w:val="Tabelacomgrelha"/>
+        <w:tblStyle w:val="TableGrid"/>
         <w:tblW w:w="5000" w:type="pct"/>
         <w:jc w:val="center"/>
         <w:tblCellMar>
@@ -1022,11 +671,9 @@
             <w:pPr>
               <w:jc w:val="center"/>
             </w:pPr>
-            <w:proofErr w:type="spellStart"/>
             <w:r>
               <w:t>String</w:t>
             </w:r>
-            <w:proofErr w:type="spellEnd"/>
           </w:p>
         </w:tc>
         <w:tc>
@@ -1058,11 +705,9 @@
             <w:pPr>
               <w:jc w:val="center"/>
             </w:pPr>
-            <w:proofErr w:type="spellStart"/>
             <w:r>
               <w:t>Name</w:t>
             </w:r>
-            <w:proofErr w:type="spellEnd"/>
           </w:p>
         </w:tc>
         <w:tc>
@@ -1074,11 +719,9 @@
             <w:pPr>
               <w:jc w:val="center"/>
             </w:pPr>
-            <w:proofErr w:type="spellStart"/>
             <w:r>
               <w:t>String</w:t>
             </w:r>
-            <w:proofErr w:type="spellEnd"/>
           </w:p>
         </w:tc>
         <w:tc>
@@ -1124,11 +767,9 @@
             <w:pPr>
               <w:jc w:val="center"/>
             </w:pPr>
-            <w:proofErr w:type="spellStart"/>
             <w:r>
               <w:t>String</w:t>
             </w:r>
-            <w:proofErr w:type="spellEnd"/>
           </w:p>
         </w:tc>
         <w:tc>
@@ -1147,15 +788,7 @@
               <w:t>visível,</w:t>
             </w:r>
             <w:r>
-              <w:t xml:space="preserve"> mas passará por um processo de </w:t>
-            </w:r>
-            <w:proofErr w:type="spellStart"/>
-            <w:r>
-              <w:t>hashing</w:t>
-            </w:r>
-            <w:proofErr w:type="spellEnd"/>
-            <w:r>
-              <w:t xml:space="preserve"> antes de ser guardada.</w:t>
+              <w:t xml:space="preserve"> mas passará por um processo de hashing antes de ser guardada.</w:t>
             </w:r>
           </w:p>
         </w:tc>
@@ -1174,11 +807,9 @@
             <w:pPr>
               <w:jc w:val="center"/>
             </w:pPr>
-            <w:proofErr w:type="spellStart"/>
             <w:r>
               <w:t>Address</w:t>
             </w:r>
-            <w:proofErr w:type="spellEnd"/>
           </w:p>
         </w:tc>
         <w:tc>
@@ -1190,11 +821,9 @@
             <w:pPr>
               <w:jc w:val="center"/>
             </w:pPr>
-            <w:proofErr w:type="spellStart"/>
             <w:r>
               <w:t>Address</w:t>
             </w:r>
-            <w:proofErr w:type="spellEnd"/>
           </w:p>
         </w:tc>
         <w:tc>
@@ -1226,11 +855,9 @@
             <w:pPr>
               <w:jc w:val="center"/>
             </w:pPr>
-            <w:proofErr w:type="spellStart"/>
             <w:r>
               <w:t>Birthday</w:t>
             </w:r>
-            <w:proofErr w:type="spellEnd"/>
           </w:p>
         </w:tc>
         <w:tc>
@@ -1242,11 +869,9 @@
             <w:pPr>
               <w:jc w:val="center"/>
             </w:pPr>
-            <w:proofErr w:type="spellStart"/>
             <w:r>
               <w:t>LocalDate</w:t>
             </w:r>
-            <w:proofErr w:type="spellEnd"/>
           </w:p>
         </w:tc>
         <w:tc>
@@ -1278,11 +903,9 @@
             <w:pPr>
               <w:jc w:val="center"/>
             </w:pPr>
-            <w:proofErr w:type="spellStart"/>
             <w:r>
               <w:t>TripHistory</w:t>
             </w:r>
-            <w:proofErr w:type="spellEnd"/>
           </w:p>
         </w:tc>
         <w:tc>
@@ -1294,21 +917,8 @@
             <w:pPr>
               <w:jc w:val="center"/>
             </w:pPr>
-            <w:proofErr w:type="spellStart"/>
-            <w:r>
-              <w:t>List</w:t>
-            </w:r>
-            <w:proofErr w:type="spellEnd"/>
-            <w:r>
-              <w:t>&lt;</w:t>
-            </w:r>
-            <w:proofErr w:type="spellStart"/>
-            <w:r>
-              <w:t>Integer</w:t>
-            </w:r>
-            <w:proofErr w:type="spellEnd"/>
-            <w:r>
-              <w:t>&gt;</w:t>
+            <w:r>
+              <w:t>List&lt;Integer&gt;</w:t>
             </w:r>
           </w:p>
         </w:tc>
@@ -1325,23 +935,7 @@
               <w:t>Histórico de viagens efetuadas pelo utilizador. Para manter consistência de dados, apenas é guardado na lista o numero identificador da viagem em questão.</w:t>
             </w:r>
             <w:r>
-              <w:t xml:space="preserve"> Dentro da classe esta lista será sempre uma </w:t>
-            </w:r>
-            <w:proofErr w:type="spellStart"/>
-            <w:r>
-              <w:t>LinkedList</w:t>
-            </w:r>
-            <w:proofErr w:type="spellEnd"/>
-            <w:r>
-              <w:t>&lt;</w:t>
-            </w:r>
-            <w:proofErr w:type="spellStart"/>
-            <w:r>
-              <w:t>Integer</w:t>
-            </w:r>
-            <w:proofErr w:type="spellEnd"/>
-            <w:r>
-              <w:t>&gt;</w:t>
+              <w:t xml:space="preserve"> Dentro da classe esta lista será sempre uma LinkedList&lt;Integer&gt;</w:t>
             </w:r>
           </w:p>
         </w:tc>
@@ -1360,11 +954,9 @@
             <w:pPr>
               <w:jc w:val="center"/>
             </w:pPr>
-            <w:proofErr w:type="spellStart"/>
             <w:r>
               <w:t>TotaTripCost</w:t>
             </w:r>
-            <w:proofErr w:type="spellEnd"/>
           </w:p>
         </w:tc>
         <w:tc>
@@ -1376,11 +968,9 @@
             <w:pPr>
               <w:jc w:val="center"/>
             </w:pPr>
-            <w:proofErr w:type="spellStart"/>
             <w:r>
               <w:t>Double</w:t>
             </w:r>
-            <w:proofErr w:type="spellEnd"/>
           </w:p>
         </w:tc>
         <w:tc>
@@ -1415,7 +1005,7 @@
     </w:p>
     <w:tbl>
       <w:tblPr>
-        <w:tblStyle w:val="Tabelacomgrelha"/>
+        <w:tblStyle w:val="TableGrid"/>
         <w:tblW w:w="0" w:type="auto"/>
         <w:tblCellMar>
           <w:top w:w="85" w:type="dxa"/>
@@ -1918,18 +1508,16 @@
                 <w:noProof/>
               </w:rPr>
             </w:pPr>
-            <w:r>
-              <w:rPr>
-                <w:noProof/>
-              </w:rPr>
-              <w:t>Construtor</w:t>
-            </w:r>
-            <w:r>
-              <w:rPr>
-                <w:noProof/>
-              </w:rPr>
-              <w:t xml:space="preserve"> que cria User com todos os atributos de utilizador passados por parâmetros. Este construtor está criado como privado pois não achamos que faria sentido criar um novo utilizador com um histórico já preenchido nem criar com um valor total gasto em diferetente de 0. No entanto, no contexto da classe é util ter este construtor para o metodo de clone. </w:t>
-            </w:r>
+          </w:p>
+          <w:p>
+            <w:pPr>
+              <w:jc w:val="center"/>
+              <w:rPr>
+                <w:noProof/>
+              </w:rPr>
+            </w:pPr>
+            <w:bookmarkStart w:id="0" w:name="_GoBack"/>
+            <w:bookmarkEnd w:id="0"/>
           </w:p>
         </w:tc>
       </w:tr>
@@ -2038,7 +1626,7 @@
     </w:p>
     <w:tbl>
       <w:tblPr>
-        <w:tblStyle w:val="Tabelacomgrelha"/>
+        <w:tblStyle w:val="TableGrid"/>
         <w:tblW w:w="9016" w:type="dxa"/>
         <w:tblCellMar>
           <w:top w:w="85" w:type="dxa"/>
@@ -3396,8 +2984,6 @@
               </w:rPr>
               <w:t>List&lt;Integer&gt; tripHistory</w:t>
             </w:r>
-            <w:bookmarkStart w:id="0" w:name="_GoBack"/>
-            <w:bookmarkEnd w:id="0"/>
           </w:p>
         </w:tc>
         <w:tc>
@@ -3623,7 +3209,7 @@
               <w:rPr>
                 <w:noProof/>
               </w:rPr>
-              <w:t>String email</w:t>
+              <w:t>LocalDate</w:t>
             </w:r>
           </w:p>
         </w:tc>
@@ -3851,7 +3437,6 @@
               <w:rPr>
                 <w:noProof/>
               </w:rPr>
-              <w:lastRenderedPageBreak/>
               <w:t>Public</w:t>
             </w:r>
           </w:p>
@@ -4049,7 +3634,7 @@
 </file>
 
 <file path=word/styles.xml><?xml version="1.0" encoding="utf-8"?>
-<w:styles xmlns:mc="http://schemas.openxmlformats.org/markup-compatibility/2006" xmlns:r="http://schemas.openxmlformats.org/officeDocument/2006/relationships" xmlns:w="http://schemas.openxmlformats.org/wordprocessingml/2006/main" xmlns:w14="http://schemas.microsoft.com/office/word/2010/wordml" xmlns:w15="http://schemas.microsoft.com/office/word/2012/wordml" xmlns:w16se="http://schemas.microsoft.com/office/word/2015/wordml/symex" mc:Ignorable="w14 w15 w16se">
+<w:styles xmlns:mc="http://schemas.openxmlformats.org/markup-compatibility/2006" xmlns:r="http://schemas.openxmlformats.org/officeDocument/2006/relationships" xmlns:w="http://schemas.openxmlformats.org/wordprocessingml/2006/main" xmlns:w14="http://schemas.microsoft.com/office/word/2010/wordml" xmlns:w15="http://schemas.microsoft.com/office/word/2012/wordml" mc:Ignorable="w14 w15">
   <w:docDefaults>
     <w:rPrDefault>
       <w:rPr>
@@ -4065,7 +3650,7 @@
       </w:pPr>
     </w:pPrDefault>
   </w:docDefaults>
-  <w:latentStyles w:defLockedState="0" w:defUIPriority="99" w:defSemiHidden="0" w:defUnhideWhenUsed="0" w:defQFormat="0" w:count="374">
+  <w:latentStyles w:defLockedState="0" w:defUIPriority="99" w:defSemiHidden="0" w:defUnhideWhenUsed="0" w:defQFormat="0" w:count="382">
     <w:lsdException w:name="Normal" w:uiPriority="0" w:qFormat="1"/>
     <w:lsdException w:name="heading 1" w:uiPriority="9" w:qFormat="1"/>
     <w:lsdException w:name="heading 2" w:semiHidden="1" w:uiPriority="9" w:unhideWhenUsed="1" w:qFormat="1"/>
@@ -4439,19 +4024,18 @@
     <w:lsdException w:name="List Table 7 Colorful Accent 6" w:uiPriority="52"/>
     <w:lsdException w:name="Mention" w:semiHidden="1" w:unhideWhenUsed="1"/>
     <w:lsdException w:name="Smart Hyperlink" w:semiHidden="1" w:unhideWhenUsed="1"/>
-    <w:lsdException w:name="Hashtag" w:semiHidden="1" w:unhideWhenUsed="1"/>
   </w:latentStyles>
   <w:style w:type="paragraph" w:default="1" w:styleId="Normal">
     <w:name w:val="Normal"/>
     <w:qFormat/>
   </w:style>
-  <w:style w:type="character" w:default="1" w:styleId="Tipodeletrapredefinidodopargrafo">
+  <w:style w:type="character" w:default="1" w:styleId="DefaultParagraphFont">
     <w:name w:val="Default Paragraph Font"/>
     <w:uiPriority w:val="1"/>
     <w:semiHidden/>
     <w:unhideWhenUsed/>
   </w:style>
-  <w:style w:type="table" w:default="1" w:styleId="Tabelanormal">
+  <w:style w:type="table" w:default="1" w:styleId="TableNormal">
     <w:name w:val="Normal Table"/>
     <w:uiPriority w:val="99"/>
     <w:semiHidden/>
@@ -4466,21 +4050,22 @@
       </w:tblCellMar>
     </w:tblPr>
   </w:style>
-  <w:style w:type="numbering" w:default="1" w:styleId="Semlista">
+  <w:style w:type="numbering" w:default="1" w:styleId="NoList">
     <w:name w:val="No List"/>
     <w:uiPriority w:val="99"/>
     <w:semiHidden/>
     <w:unhideWhenUsed/>
   </w:style>
-  <w:style w:type="table" w:styleId="Tabelacomgrelha">
+  <w:style w:type="table" w:styleId="TableGrid">
     <w:name w:val="Table Grid"/>
-    <w:basedOn w:val="Tabelanormal"/>
+    <w:basedOn w:val="TableNormal"/>
     <w:uiPriority w:val="39"/>
     <w:rsid w:val="005621AA"/>
     <w:pPr>
       <w:spacing w:after="0" w:line="240" w:lineRule="auto"/>
     </w:pPr>
     <w:tblPr>
+      <w:tblInd w:w="0" w:type="dxa"/>
       <w:tblBorders>
         <w:top w:val="single" w:sz="4" w:space="0" w:color="auto"/>
         <w:left w:val="single" w:sz="4" w:space="0" w:color="auto"/>
@@ -4489,6 +4074,12 @@
         <w:insideH w:val="single" w:sz="4" w:space="0" w:color="auto"/>
         <w:insideV w:val="single" w:sz="4" w:space="0" w:color="auto"/>
       </w:tblBorders>
+      <w:tblCellMar>
+        <w:top w:w="0" w:type="dxa"/>
+        <w:left w:w="108" w:type="dxa"/>
+        <w:bottom w:w="0" w:type="dxa"/>
+        <w:right w:w="108" w:type="dxa"/>
+      </w:tblCellMar>
     </w:tblPr>
   </w:style>
 </w:styles>

</xml_diff>